<commit_message>
feat(docu): Added db UML
</commit_message>
<xml_diff>
--- a/checklist-filled-by-me.docx
+++ b/checklist-filled-by-me.docx
@@ -552,7 +552,20 @@
               <w:rPr>
                 <w:lang w:val="en-GB"/>
               </w:rPr>
-              <w:t xml:space="preserve">ole of manager / owner / politician / coach and come up with </w:t>
+              <w:t xml:space="preserve">ole of manager / owner / politician / </w:t>
+            </w:r>
+            <w:r>
+              <w:rPr>
+                <w:u w:val="single"/>
+                <w:lang w:val="en-GB"/>
+              </w:rPr>
+              <w:t>coach</w:t>
+            </w:r>
+            <w:r>
+              <w:rPr>
+                <w:lang w:val="en-GB"/>
+              </w:rPr>
+              <w:t xml:space="preserve"> and come up with </w:t>
             </w:r>
             <w:r>
               <w:rPr>
@@ -1831,11 +1844,26 @@
               <w:widowControl w:val="0"/>
               <w:spacing w:line="240" w:lineRule="auto"/>
               <w:rPr>
-                <w:lang w:val="de-DE"/>
+                <w:lang w:val="en-GB"/>
               </w:rPr>
             </w:pPr>
             <w:r>
+              <w:rPr>
+                <w:lang w:val="en-GB"/>
+              </w:rPr>
               <w:t>NHL League</w:t>
+            </w:r>
+            <w:r>
+              <w:rPr>
+                <w:lang w:val="en-GB"/>
+              </w:rPr>
+              <w:t xml:space="preserve"> – It was t</w:t>
+            </w:r>
+            <w:r>
+              <w:rPr>
+                <w:lang w:val="en-GB"/>
+              </w:rPr>
+              <w:t>he easiest dataset to find.</w:t>
             </w:r>
           </w:p>
         </w:tc>
@@ -1844,6 +1872,9 @@
     <w:p>
       <w:pPr>
         <w:pStyle w:val="ListParagraph"/>
+        <w:rPr>
+          <w:lang w:val="en-GB"/>
+        </w:rPr>
       </w:pPr>
     </w:p>
     <w:p>
@@ -1883,7 +1914,7 @@
         <w:rPr>
           <w:lang w:val="en-GB"/>
         </w:rPr>
-        <w:t>…</w:t>
+        <w:t>COACH</w:t>
       </w:r>
     </w:p>
     <w:p>

</xml_diff>

<commit_message>
feat(report): Add .pdf with answer to Q1
</commit_message>
<xml_diff>
--- a/checklist-filled-by-me.docx
+++ b/checklist-filled-by-me.docx
@@ -768,7 +768,10 @@
               <w:spacing w:line="240" w:lineRule="auto"/>
             </w:pPr>
             <w:r>
-              <w:t xml:space="preserve">Answered question 1: .... </w:t>
+              <w:t xml:space="preserve">Answered question 1: </w:t>
+            </w:r>
+            <w:r>
+              <w:t>Most points?</w:t>
             </w:r>
           </w:p>
         </w:tc>
@@ -856,7 +859,10 @@
               <w:spacing w:line="240" w:lineRule="auto"/>
             </w:pPr>
             <w:r>
-              <w:t>Answered question 2: ....</w:t>
+              <w:t xml:space="preserve">Answered question 2: </w:t>
+            </w:r>
+            <w:r>
+              <w:t>Least injuries?</w:t>
             </w:r>
           </w:p>
         </w:tc>
@@ -944,7 +950,10 @@
               <w:spacing w:line="240" w:lineRule="auto"/>
             </w:pPr>
             <w:r>
-              <w:t>Answered question 3: ....</w:t>
+              <w:t xml:space="preserve">Answered question 3: </w:t>
+            </w:r>
+            <w:r>
+              <w:t>Player costs?</w:t>
             </w:r>
           </w:p>
         </w:tc>
@@ -1184,15 +1193,7 @@
                 <w:bCs/>
                 <w:lang w:val="en-GB"/>
               </w:rPr>
-              <w:t>1</w:t>
-            </w:r>
-            <w:r>
-              <w:rPr>
-                <w:b/>
-                <w:bCs/>
-                <w:lang w:val="en-GB"/>
-              </w:rPr>
-              <w:t>9</w:t>
+              <w:t>20</w:t>
             </w:r>
             <w:r>
               <w:rPr>
@@ -1285,15 +1286,7 @@
                 <w:bCs/>
                 <w:lang w:val="en-GB"/>
               </w:rPr>
-              <w:t>1</w:t>
-            </w:r>
-            <w:r>
-              <w:rPr>
-                <w:b/>
-                <w:bCs/>
-                <w:lang w:val="en-GB"/>
-              </w:rPr>
-              <w:t>9</w:t>
+              <w:t>20</w:t>
             </w:r>
             <w:r>
               <w:rPr>
@@ -1347,21 +1340,7 @@
               <w:rPr>
                 <w:lang w:val="en-GB"/>
               </w:rPr>
-              <w:t>xamples / templates for your visualisation tool. (</w:t>
-            </w:r>
-            <w:proofErr w:type="gramStart"/>
-            <w:r>
-              <w:rPr>
-                <w:lang w:val="en-GB"/>
-              </w:rPr>
-              <w:t>to</w:t>
-            </w:r>
-            <w:proofErr w:type="gramEnd"/>
-            <w:r>
-              <w:rPr>
-                <w:lang w:val="en-GB"/>
-              </w:rPr>
-              <w:t xml:space="preserve"> make it easier try to use ready solutions)</w:t>
+              <w:t>xamples / templates for your visualisation tool. (to make it easier try to use ready solutions)</w:t>
             </w:r>
           </w:p>
         </w:tc>
@@ -1399,15 +1378,7 @@
                 <w:bCs/>
                 <w:lang w:val="en-GB"/>
               </w:rPr>
-              <w:t>1</w:t>
-            </w:r>
-            <w:r>
-              <w:rPr>
-                <w:b/>
-                <w:bCs/>
-                <w:lang w:val="en-GB"/>
-              </w:rPr>
-              <w:t>9</w:t>
+              <w:t>20</w:t>
             </w:r>
             <w:r>
               <w:rPr>
@@ -1500,15 +1471,7 @@
                 <w:bCs/>
                 <w:lang w:val="en-GB"/>
               </w:rPr>
-              <w:t>1</w:t>
-            </w:r>
-            <w:r>
-              <w:rPr>
-                <w:b/>
-                <w:bCs/>
-                <w:lang w:val="en-GB"/>
-              </w:rPr>
-              <w:t>9</w:t>
+              <w:t>20</w:t>
             </w:r>
             <w:r>
               <w:rPr>
@@ -1620,15 +1583,7 @@
                 <w:bCs/>
                 <w:lang w:val="en-GB"/>
               </w:rPr>
-              <w:t>1</w:t>
-            </w:r>
-            <w:r>
-              <w:rPr>
-                <w:b/>
-                <w:bCs/>
-                <w:lang w:val="en-GB"/>
-              </w:rPr>
-              <w:t>9</w:t>
+              <w:t>20</w:t>
             </w:r>
             <w:r>
               <w:rPr>
@@ -1721,15 +1676,7 @@
                 <w:bCs/>
                 <w:lang w:val="en-GB"/>
               </w:rPr>
-              <w:t>1</w:t>
-            </w:r>
-            <w:r>
-              <w:rPr>
-                <w:b/>
-                <w:bCs/>
-                <w:lang w:val="en-GB"/>
-              </w:rPr>
-              <w:t>9</w:t>
+              <w:t>20</w:t>
             </w:r>
             <w:r>
               <w:rPr>
@@ -2188,13 +2135,7 @@
         <w:rPr>
           <w:lang w:val="en-GB"/>
         </w:rPr>
-        <w:t>Which player scored the most points in last season? How many points each of them scored in the last season</w:t>
-      </w:r>
-      <w:r>
-        <w:rPr>
-          <w:lang w:val="en-GB"/>
-        </w:rPr>
-        <w:t>?</w:t>
+        <w:t>Which player scored the most points in last season? How many points each of them scored in the last season?</w:t>
       </w:r>
     </w:p>
     <w:p>
@@ -2477,6 +2418,70 @@
     <w:p>
       <w:pPr>
         <w:pStyle w:val="ListParagraph"/>
+        <w:numPr>
+          <w:ilvl w:val="0"/>
+          <w:numId w:val="16"/>
+        </w:numPr>
+        <w:rPr>
+          <w:lang w:val="en-GB"/>
+        </w:rPr>
+      </w:pPr>
+      <w:r>
+        <w:rPr>
+          <w:lang w:val="en-GB"/>
+        </w:rPr>
+        <w:t>Metabase.</w:t>
+      </w:r>
+    </w:p>
+    <w:p>
+      <w:pPr>
+        <w:pStyle w:val="ListParagraph"/>
+        <w:ind w:left="1080"/>
+        <w:rPr>
+          <w:lang w:val="en-GB"/>
+        </w:rPr>
+      </w:pPr>
+      <w:r>
+        <w:rPr>
+          <w:lang w:val="en-GB"/>
+        </w:rPr>
+        <w:t>After trying with Grafana (which is timeline oriented) I switched to opensource solution that allows more than just showing the change of parameters in time.</w:t>
+      </w:r>
+    </w:p>
+    <w:p>
+      <w:pPr>
+        <w:pStyle w:val="ListParagraph"/>
+        <w:ind w:left="1080"/>
+        <w:rPr>
+          <w:lang w:val="en-GB"/>
+        </w:rPr>
+      </w:pPr>
+    </w:p>
+    <w:p>
+      <w:pPr>
+        <w:pStyle w:val="ListParagraph"/>
+        <w:numPr>
+          <w:ilvl w:val="0"/>
+          <w:numId w:val="15"/>
+        </w:numPr>
+        <w:rPr>
+          <w:b/>
+          <w:bCs/>
+          <w:lang w:val="en-GB"/>
+        </w:rPr>
+      </w:pPr>
+      <w:r>
+        <w:rPr>
+          <w:b/>
+          <w:bCs/>
+          <w:lang w:val="en-GB"/>
+        </w:rPr>
+        <w:t>I’ve chosen the following report template:</w:t>
+      </w:r>
+    </w:p>
+    <w:p>
+      <w:pPr>
+        <w:pStyle w:val="ListParagraph"/>
         <w:rPr>
           <w:b/>
           <w:bCs/>
@@ -2501,55 +2506,36 @@
         </w:rPr>
         <w:t>…</w:t>
       </w:r>
-    </w:p>
-    <w:p>
-      <w:pPr>
-        <w:pStyle w:val="ListParagraph"/>
-        <w:numPr>
-          <w:ilvl w:val="0"/>
-          <w:numId w:val="15"/>
-        </w:numPr>
-        <w:rPr>
-          <w:b/>
-          <w:bCs/>
-          <w:lang w:val="en-GB"/>
-        </w:rPr>
-      </w:pPr>
-      <w:r>
-        <w:rPr>
-          <w:b/>
-          <w:bCs/>
-          <w:lang w:val="en-GB"/>
-        </w:rPr>
-        <w:t>I’ve chosen the following report template:</w:t>
-      </w:r>
-    </w:p>
-    <w:p>
-      <w:pPr>
-        <w:pStyle w:val="ListParagraph"/>
-        <w:rPr>
-          <w:b/>
-          <w:bCs/>
-          <w:lang w:val="en-GB"/>
-        </w:rPr>
-      </w:pPr>
-    </w:p>
-    <w:p>
-      <w:pPr>
-        <w:pStyle w:val="ListParagraph"/>
-        <w:numPr>
-          <w:ilvl w:val="0"/>
-          <w:numId w:val="16"/>
-        </w:numPr>
-        <w:rPr>
-          <w:lang w:val="en-GB"/>
-        </w:rPr>
-      </w:pPr>
-      <w:r>
-        <w:rPr>
-          <w:lang w:val="en-GB"/>
-        </w:rPr>
-        <w:t>…</w:t>
+      <w:r>
+        <w:rPr>
+          <w:lang w:val="en-GB"/>
+        </w:rPr>
+        <w:t xml:space="preserve"> I needed to create my own cause </w:t>
+      </w:r>
+      <w:r>
+        <w:rPr>
+          <w:lang w:val="en-GB"/>
+        </w:rPr>
+        <w:t xml:space="preserve">Metabase doesn’t provide full templates. The effects are presented in pdf report file </w:t>
+      </w:r>
+      <w:r>
+        <w:rPr>
+          <mc:AlternateContent>
+            <mc:Choice Requires="w16se"/>
+            <mc:Fallback>
+              <w:rFonts w:ascii="Segoe UI Emoji" w:eastAsia="Segoe UI Emoji" w:hAnsi="Segoe UI Emoji" w:cs="Segoe UI Emoji"/>
+            </mc:Fallback>
+          </mc:AlternateContent>
+          <w:lang w:val="en-GB"/>
+        </w:rPr>
+        <mc:AlternateContent>
+          <mc:Choice Requires="w16se">
+            <w16se:symEx w16se:font="Segoe UI Emoji" w16se:char="1F609"/>
+          </mc:Choice>
+          <mc:Fallback>
+            <w:t>😉</w:t>
+          </mc:Fallback>
+        </mc:AlternateContent>
       </w:r>
     </w:p>
     <w:p>

</xml_diff>

<commit_message>
feat(report): Add visualisation answering those 3 questions
</commit_message>
<xml_diff>
--- a/checklist-filled-by-me.docx
+++ b/checklist-filled-by-me.docx
@@ -89,7 +89,10 @@
             </w:pPr>
             <w:bookmarkStart w:id="0" w:name="_Hlk103770275"/>
             <w:r>
-              <w:t>18.05.2022</w:t>
+              <w:t>21</w:t>
+            </w:r>
+            <w:r>
+              <w:t>.05.2022</w:t>
             </w:r>
           </w:p>
         </w:tc>
@@ -1340,7 +1343,21 @@
               <w:rPr>
                 <w:lang w:val="en-GB"/>
               </w:rPr>
-              <w:t>xamples / templates for your visualisation tool. (to make it easier try to use ready solutions)</w:t>
+              <w:t>xamples / templates for your visualisation tool. (</w:t>
+            </w:r>
+            <w:proofErr w:type="gramStart"/>
+            <w:r>
+              <w:rPr>
+                <w:lang w:val="en-GB"/>
+              </w:rPr>
+              <w:t>to</w:t>
+            </w:r>
+            <w:proofErr w:type="gramEnd"/>
+            <w:r>
+              <w:rPr>
+                <w:lang w:val="en-GB"/>
+              </w:rPr>
+              <w:t xml:space="preserve"> make it easier try to use ready solutions)</w:t>
             </w:r>
           </w:p>
         </w:tc>
@@ -1471,7 +1488,15 @@
                 <w:bCs/>
                 <w:lang w:val="en-GB"/>
               </w:rPr>
-              <w:t>20</w:t>
+              <w:t>2</w:t>
+            </w:r>
+            <w:r>
+              <w:rPr>
+                <w:b/>
+                <w:bCs/>
+                <w:lang w:val="en-GB"/>
+              </w:rPr>
+              <w:t>1</w:t>
             </w:r>
             <w:r>
               <w:rPr>
@@ -1583,7 +1608,15 @@
                 <w:bCs/>
                 <w:lang w:val="en-GB"/>
               </w:rPr>
-              <w:t>20</w:t>
+              <w:t>2</w:t>
+            </w:r>
+            <w:r>
+              <w:rPr>
+                <w:b/>
+                <w:bCs/>
+                <w:lang w:val="en-GB"/>
+              </w:rPr>
+              <w:t>1</w:t>
             </w:r>
             <w:r>
               <w:rPr>
@@ -1676,7 +1709,15 @@
                 <w:bCs/>
                 <w:lang w:val="en-GB"/>
               </w:rPr>
-              <w:t>20</w:t>
+              <w:t>2</w:t>
+            </w:r>
+            <w:r>
+              <w:rPr>
+                <w:b/>
+                <w:bCs/>
+                <w:lang w:val="en-GB"/>
+              </w:rPr>
+              <w:t>1</w:t>
             </w:r>
             <w:r>
               <w:rPr>
@@ -2426,11 +2467,19 @@
           <w:lang w:val="en-GB"/>
         </w:rPr>
       </w:pPr>
-      <w:r>
-        <w:rPr>
-          <w:lang w:val="en-GB"/>
-        </w:rPr>
-        <w:t>Metabase.</w:t>
+      <w:proofErr w:type="spellStart"/>
+      <w:r>
+        <w:rPr>
+          <w:lang w:val="en-GB"/>
+        </w:rPr>
+        <w:t>Metabase</w:t>
+      </w:r>
+      <w:proofErr w:type="spellEnd"/>
+      <w:r>
+        <w:rPr>
+          <w:lang w:val="en-GB"/>
+        </w:rPr>
+        <w:t>.</w:t>
       </w:r>
     </w:p>
     <w:p>
@@ -2512,11 +2561,19 @@
         </w:rPr>
         <w:t xml:space="preserve"> I needed to create my own cause </w:t>
       </w:r>
-      <w:r>
-        <w:rPr>
-          <w:lang w:val="en-GB"/>
-        </w:rPr>
-        <w:t xml:space="preserve">Metabase doesn’t provide full templates. The effects are presented in pdf report file </w:t>
+      <w:proofErr w:type="spellStart"/>
+      <w:r>
+        <w:rPr>
+          <w:lang w:val="en-GB"/>
+        </w:rPr>
+        <w:t>Metabase</w:t>
+      </w:r>
+      <w:proofErr w:type="spellEnd"/>
+      <w:r>
+        <w:rPr>
+          <w:lang w:val="en-GB"/>
+        </w:rPr>
+        <w:t xml:space="preserve"> doesn’t provide full templates. The effects are presented in pdf report file </w:t>
       </w:r>
       <w:r>
         <w:rPr>
@@ -2609,6 +2666,61 @@
             <w:t>😉</w:t>
           </mc:Fallback>
         </mc:AlternateContent>
+      </w:r>
+    </w:p>
+    <w:p>
+      <w:pPr>
+        <w:pStyle w:val="ListParagraph"/>
+        <w:jc w:val="center"/>
+        <w:rPr>
+          <w:b/>
+          <w:bCs/>
+          <w:lang w:val="en-GB"/>
+        </w:rPr>
+      </w:pPr>
+      <w:r>
+        <w:rPr>
+          <w:b/>
+          <w:bCs/>
+          <w:noProof/>
+          <w:lang w:val="en-GB"/>
+        </w:rPr>
+        <w:lastRenderedPageBreak/>
+        <w:drawing>
+          <wp:inline distT="0" distB="0" distL="0" distR="0" wp14:anchorId="72074900" wp14:editId="2504B1E5">
+            <wp:extent cx="5495290" cy="3263265"/>
+            <wp:effectExtent l="0" t="0" r="0" b="0"/>
+            <wp:docPr id="1" name="Picture 1"/>
+            <wp:cNvGraphicFramePr>
+              <a:graphicFrameLocks xmlns:a="http://schemas.openxmlformats.org/drawingml/2006/main" noChangeAspect="1"/>
+            </wp:cNvGraphicFramePr>
+            <a:graphic xmlns:a="http://schemas.openxmlformats.org/drawingml/2006/main">
+              <a:graphicData uri="http://schemas.openxmlformats.org/drawingml/2006/picture">
+                <pic:pic xmlns:pic="http://schemas.openxmlformats.org/drawingml/2006/picture">
+                  <pic:nvPicPr>
+                    <pic:cNvPr id="1" name=""/>
+                    <pic:cNvPicPr/>
+                  </pic:nvPicPr>
+                  <pic:blipFill>
+                    <a:blip r:embed="rId5"/>
+                    <a:stretch>
+                      <a:fillRect/>
+                    </a:stretch>
+                  </pic:blipFill>
+                  <pic:spPr>
+                    <a:xfrm>
+                      <a:off x="0" y="0"/>
+                      <a:ext cx="5495290" cy="3263265"/>
+                    </a:xfrm>
+                    <a:prstGeom prst="rect">
+                      <a:avLst/>
+                    </a:prstGeom>
+                  </pic:spPr>
+                </pic:pic>
+              </a:graphicData>
+            </a:graphic>
+          </wp:inline>
+        </w:drawing>
       </w:r>
     </w:p>
     <w:sectPr>

</xml_diff>